<commit_message>
TongHopTaiKhoan: Lai each per day
</commit_message>
<xml_diff>
--- a/#Web Danh Thanh/Fix/Fix 20.12.03/20.12.03.docx
+++ b/#Web Danh Thanh/Fix/Fix 20.12.03/20.12.03.docx
@@ -734,14 +734,16 @@
         <w:rPr>
           <w:rFonts w:ascii="Times New Roman" w:hAnsi="Times New Roman" w:cs="Times New Roman"/>
           <w:b/>
-          <w:sz w:val="28"/>
-          <w:szCs w:val="28"/>
-        </w:rPr>
-      </w:pPr>
-      <w:r>
-        <w:rPr>
-          <w:rFonts w:ascii="Times New Roman" w:hAnsi="Times New Roman" w:cs="Times New Roman"/>
-          <w:b/>
+          <w:strike/>
+          <w:sz w:val="28"/>
+          <w:szCs w:val="28"/>
+        </w:rPr>
+      </w:pPr>
+      <w:r>
+        <w:rPr>
+          <w:rFonts w:ascii="Times New Roman" w:hAnsi="Times New Roman" w:cs="Times New Roman"/>
+          <w:b/>
+          <w:strike/>
           <w:sz w:val="28"/>
           <w:szCs w:val="28"/>
         </w:rPr>
@@ -752,13 +754,15 @@
       <w:pPr>
         <w:rPr>
           <w:rFonts w:ascii="Times New Roman" w:hAnsi="Times New Roman" w:cs="Times New Roman"/>
-          <w:sz w:val="28"/>
-          <w:szCs w:val="28"/>
-        </w:rPr>
-      </w:pPr>
-      <w:r>
-        <w:rPr>
-          <w:rFonts w:ascii="Times New Roman" w:hAnsi="Times New Roman" w:cs="Times New Roman"/>
+          <w:strike/>
+          <w:sz w:val="28"/>
+          <w:szCs w:val="28"/>
+        </w:rPr>
+      </w:pPr>
+      <w:r>
+        <w:rPr>
+          <w:rFonts w:ascii="Times New Roman" w:hAnsi="Times New Roman" w:cs="Times New Roman"/>
+          <w:strike/>
           <w:noProof/>
           <w:sz w:val="28"/>
           <w:szCs w:val="28"/>
@@ -815,13 +819,15 @@
       <w:pPr>
         <w:rPr>
           <w:rFonts w:ascii="Times New Roman" w:hAnsi="Times New Roman" w:cs="Times New Roman"/>
-          <w:sz w:val="28"/>
-          <w:szCs w:val="28"/>
-        </w:rPr>
-      </w:pPr>
-      <w:r>
-        <w:rPr>
-          <w:rFonts w:ascii="Times New Roman" w:hAnsi="Times New Roman" w:cs="Times New Roman"/>
+          <w:strike/>
+          <w:sz w:val="28"/>
+          <w:szCs w:val="28"/>
+        </w:rPr>
+      </w:pPr>
+      <w:r>
+        <w:rPr>
+          <w:rFonts w:ascii="Times New Roman" w:hAnsi="Times New Roman" w:cs="Times New Roman"/>
+          <w:strike/>
           <w:sz w:val="28"/>
           <w:szCs w:val="28"/>
         </w:rPr>
@@ -830,6 +836,7 @@
       <w:r>
         <w:rPr>
           <w:rFonts w:ascii="Times New Roman" w:hAnsi="Times New Roman" w:cs="Times New Roman"/>
+          <w:strike/>
           <w:sz w:val="28"/>
           <w:szCs w:val="28"/>
         </w:rPr>
@@ -840,13 +847,15 @@
       <w:pPr>
         <w:rPr>
           <w:rFonts w:ascii="Times New Roman" w:hAnsi="Times New Roman" w:cs="Times New Roman"/>
-          <w:sz w:val="28"/>
-          <w:szCs w:val="28"/>
-        </w:rPr>
-      </w:pPr>
-      <w:r>
-        <w:rPr>
-          <w:rFonts w:ascii="Times New Roman" w:hAnsi="Times New Roman" w:cs="Times New Roman"/>
+          <w:strike/>
+          <w:sz w:val="28"/>
+          <w:szCs w:val="28"/>
+        </w:rPr>
+      </w:pPr>
+      <w:r>
+        <w:rPr>
+          <w:rFonts w:ascii="Times New Roman" w:hAnsi="Times New Roman" w:cs="Times New Roman"/>
+          <w:strike/>
           <w:noProof/>
           <w:sz w:val="28"/>
           <w:szCs w:val="28"/>
@@ -902,15 +911,15 @@
       <w:pPr>
         <w:rPr>
           <w:rFonts w:ascii="Times New Roman" w:hAnsi="Times New Roman" w:cs="Times New Roman"/>
-          <w:sz w:val="28"/>
-          <w:szCs w:val="28"/>
-        </w:rPr>
-      </w:pPr>
-      <w:bookmarkStart w:id="0" w:name="_GoBack"/>
-      <w:bookmarkEnd w:id="0"/>
-      <w:r>
-        <w:rPr>
-          <w:rFonts w:ascii="Times New Roman" w:hAnsi="Times New Roman" w:cs="Times New Roman"/>
+          <w:strike/>
+          <w:sz w:val="28"/>
+          <w:szCs w:val="28"/>
+        </w:rPr>
+      </w:pPr>
+      <w:r>
+        <w:rPr>
+          <w:rFonts w:ascii="Times New Roman" w:hAnsi="Times New Roman" w:cs="Times New Roman"/>
+          <w:strike/>
           <w:sz w:val="28"/>
           <w:szCs w:val="28"/>
         </w:rPr>
@@ -921,18 +930,39 @@
       <w:pPr>
         <w:rPr>
           <w:rFonts w:ascii="Times New Roman" w:hAnsi="Times New Roman" w:cs="Times New Roman"/>
-          <w:sz w:val="28"/>
-          <w:szCs w:val="28"/>
-        </w:rPr>
-      </w:pPr>
-      <w:r>
-        <w:rPr>
-          <w:rFonts w:ascii="Times New Roman" w:hAnsi="Times New Roman" w:cs="Times New Roman"/>
+          <w:strike/>
+          <w:sz w:val="28"/>
+          <w:szCs w:val="28"/>
+        </w:rPr>
+      </w:pPr>
+      <w:r>
+        <w:rPr>
+          <w:rFonts w:ascii="Times New Roman" w:hAnsi="Times New Roman" w:cs="Times New Roman"/>
+          <w:strike/>
           <w:sz w:val="28"/>
           <w:szCs w:val="28"/>
         </w:rPr>
         <w:lastRenderedPageBreak/>
         <w:t>Phần thêm thủ công. Khi chọn vào hãng bay cái nó bị bật ra trang trắng tinhem a. Phần gửi mail nhắc lịch bay và xuất vé anh vẫn chưa thử check được. Do hiện vẫn đang lỗi phần chỉnh sửa nên chưa test được.</w:t>
+      </w:r>
+    </w:p>
+    <w:p>
+      <w:pPr>
+        <w:rPr>
+          <w:rFonts w:ascii="Times New Roman" w:hAnsi="Times New Roman" w:cs="Times New Roman"/>
+          <w:color w:val="00B050"/>
+          <w:sz w:val="28"/>
+          <w:szCs w:val="28"/>
+        </w:rPr>
+      </w:pPr>
+      <w:r>
+        <w:rPr>
+          <w:rFonts w:ascii="Times New Roman" w:hAnsi="Times New Roman" w:cs="Times New Roman"/>
+          <w:color w:val="00B050"/>
+          <w:sz w:val="28"/>
+          <w:szCs w:val="28"/>
+        </w:rPr>
+        <w:t>Do trong dữ liệu có hãng bay bị null. Đã fix</w:t>
       </w:r>
     </w:p>
     <w:p>
@@ -1004,14 +1034,16 @@
         <w:rPr>
           <w:rFonts w:ascii="Times New Roman" w:hAnsi="Times New Roman" w:cs="Times New Roman"/>
           <w:b/>
-          <w:sz w:val="28"/>
-          <w:szCs w:val="28"/>
-        </w:rPr>
-      </w:pPr>
-      <w:r>
-        <w:rPr>
-          <w:rFonts w:ascii="Times New Roman" w:hAnsi="Times New Roman" w:cs="Times New Roman"/>
-          <w:b/>
+          <w:strike/>
+          <w:sz w:val="28"/>
+          <w:szCs w:val="28"/>
+        </w:rPr>
+      </w:pPr>
+      <w:r>
+        <w:rPr>
+          <w:rFonts w:ascii="Times New Roman" w:hAnsi="Times New Roman" w:cs="Times New Roman"/>
+          <w:b/>
+          <w:strike/>
           <w:sz w:val="28"/>
           <w:szCs w:val="28"/>
         </w:rPr>
@@ -1022,13 +1054,15 @@
       <w:pPr>
         <w:rPr>
           <w:rFonts w:ascii="Times New Roman" w:hAnsi="Times New Roman" w:cs="Times New Roman"/>
-          <w:sz w:val="28"/>
-          <w:szCs w:val="28"/>
-        </w:rPr>
-      </w:pPr>
-      <w:r>
-        <w:rPr>
-          <w:rFonts w:ascii="Times New Roman" w:hAnsi="Times New Roman" w:cs="Times New Roman"/>
+          <w:strike/>
+          <w:sz w:val="28"/>
+          <w:szCs w:val="28"/>
+        </w:rPr>
+      </w:pPr>
+      <w:r>
+        <w:rPr>
+          <w:rFonts w:ascii="Times New Roman" w:hAnsi="Times New Roman" w:cs="Times New Roman"/>
+          <w:strike/>
           <w:noProof/>
           <w:sz w:val="28"/>
           <w:szCs w:val="28"/>
@@ -1084,13 +1118,15 @@
       <w:pPr>
         <w:rPr>
           <w:rFonts w:ascii="Times New Roman" w:hAnsi="Times New Roman" w:cs="Times New Roman"/>
-          <w:sz w:val="28"/>
-          <w:szCs w:val="28"/>
-        </w:rPr>
-      </w:pPr>
-      <w:r>
-        <w:rPr>
-          <w:rFonts w:ascii="Times New Roman" w:hAnsi="Times New Roman" w:cs="Times New Roman"/>
+          <w:strike/>
+          <w:sz w:val="28"/>
+          <w:szCs w:val="28"/>
+        </w:rPr>
+      </w:pPr>
+      <w:r>
+        <w:rPr>
+          <w:rFonts w:ascii="Times New Roman" w:hAnsi="Times New Roman" w:cs="Times New Roman"/>
+          <w:strike/>
           <w:sz w:val="28"/>
           <w:szCs w:val="28"/>
         </w:rPr>
@@ -1101,6 +1137,28 @@
       <w:pPr>
         <w:rPr>
           <w:rFonts w:ascii="Times New Roman" w:hAnsi="Times New Roman" w:cs="Times New Roman"/>
+          <w:color w:val="00B050"/>
+          <w:sz w:val="28"/>
+          <w:szCs w:val="28"/>
+        </w:rPr>
+      </w:pPr>
+      <w:bookmarkStart w:id="0" w:name="_GoBack"/>
+      <w:r>
+        <w:rPr>
+          <w:rFonts w:ascii="Times New Roman" w:hAnsi="Times New Roman" w:cs="Times New Roman"/>
+          <w:color w:val="00B050"/>
+          <w:sz w:val="28"/>
+          <w:szCs w:val="28"/>
+        </w:rPr>
+        <w:lastRenderedPageBreak/>
+        <w:t>Đã thêm</w:t>
+      </w:r>
+    </w:p>
+    <w:bookmarkEnd w:id="0"/>
+    <w:p>
+      <w:pPr>
+        <w:rPr>
+          <w:rFonts w:ascii="Times New Roman" w:hAnsi="Times New Roman" w:cs="Times New Roman"/>
           <w:sz w:val="28"/>
           <w:szCs w:val="28"/>
         </w:rPr>
@@ -1112,7 +1170,6 @@
           <w:sz w:val="28"/>
           <w:szCs w:val="28"/>
         </w:rPr>
-        <w:lastRenderedPageBreak/>
         <w:drawing>
           <wp:inline distT="0" distB="0" distL="0" distR="0">
             <wp:extent cx="5945815" cy="3540642"/>

</xml_diff>

<commit_message>
Edit Chart in Home
</commit_message>
<xml_diff>
--- a/#Web Danh Thanh/Fix/Fix 20.12.03/20.12.03.docx
+++ b/#Web Danh Thanh/Fix/Fix 20.12.03/20.12.03.docx
@@ -529,6 +529,7 @@
       <w:r>
         <w:rPr>
           <w:rFonts w:ascii="Times New Roman" w:hAnsi="Times New Roman" w:cs="Times New Roman"/>
+          <w:noProof/>
           <w:sz w:val="28"/>
           <w:szCs w:val="28"/>
         </w:rPr>
@@ -1142,7 +1143,6 @@
           <w:szCs w:val="28"/>
         </w:rPr>
       </w:pPr>
-      <w:bookmarkStart w:id="0" w:name="_GoBack"/>
       <w:r>
         <w:rPr>
           <w:rFonts w:ascii="Times New Roman" w:hAnsi="Times New Roman" w:cs="Times New Roman"/>
@@ -1154,7 +1154,6 @@
         <w:t>Đã thêm</w:t>
       </w:r>
     </w:p>
-    <w:bookmarkEnd w:id="0"/>
     <w:p>
       <w:pPr>
         <w:rPr>
@@ -1382,13 +1381,15 @@
       <w:pPr>
         <w:rPr>
           <w:rFonts w:ascii="Times New Roman" w:hAnsi="Times New Roman" w:cs="Times New Roman"/>
-          <w:sz w:val="28"/>
-          <w:szCs w:val="28"/>
-        </w:rPr>
-      </w:pPr>
-      <w:r>
-        <w:rPr>
-          <w:rFonts w:ascii="Times New Roman" w:hAnsi="Times New Roman" w:cs="Times New Roman"/>
+          <w:strike/>
+          <w:sz w:val="28"/>
+          <w:szCs w:val="28"/>
+        </w:rPr>
+      </w:pPr>
+      <w:r>
+        <w:rPr>
+          <w:rFonts w:ascii="Times New Roman" w:hAnsi="Times New Roman" w:cs="Times New Roman"/>
+          <w:strike/>
           <w:sz w:val="28"/>
           <w:szCs w:val="28"/>
         </w:rPr>
@@ -1397,6 +1398,7 @@
       <w:r>
         <w:rPr>
           <w:rFonts w:ascii="Times New Roman" w:hAnsi="Times New Roman" w:cs="Times New Roman"/>
+          <w:strike/>
           <w:sz w:val="28"/>
           <w:szCs w:val="28"/>
         </w:rPr>
@@ -1496,13 +1498,15 @@
       <w:pPr>
         <w:rPr>
           <w:rFonts w:ascii="Times New Roman" w:hAnsi="Times New Roman" w:cs="Times New Roman"/>
-          <w:sz w:val="28"/>
-          <w:szCs w:val="28"/>
-        </w:rPr>
-      </w:pPr>
-      <w:r>
-        <w:rPr>
-          <w:rFonts w:ascii="Times New Roman" w:hAnsi="Times New Roman" w:cs="Times New Roman"/>
+          <w:strike/>
+          <w:sz w:val="28"/>
+          <w:szCs w:val="28"/>
+        </w:rPr>
+      </w:pPr>
+      <w:r>
+        <w:rPr>
+          <w:rFonts w:ascii="Times New Roman" w:hAnsi="Times New Roman" w:cs="Times New Roman"/>
+          <w:strike/>
           <w:sz w:val="28"/>
           <w:szCs w:val="28"/>
         </w:rPr>
@@ -1513,13 +1517,15 @@
       <w:pPr>
         <w:rPr>
           <w:rFonts w:ascii="Times New Roman" w:hAnsi="Times New Roman" w:cs="Times New Roman"/>
-          <w:sz w:val="28"/>
-          <w:szCs w:val="28"/>
-        </w:rPr>
-      </w:pPr>
-      <w:r>
-        <w:rPr>
-          <w:rFonts w:ascii="Times New Roman" w:hAnsi="Times New Roman" w:cs="Times New Roman"/>
+          <w:strike/>
+          <w:sz w:val="28"/>
+          <w:szCs w:val="28"/>
+        </w:rPr>
+      </w:pPr>
+      <w:r>
+        <w:rPr>
+          <w:rFonts w:ascii="Times New Roman" w:hAnsi="Times New Roman" w:cs="Times New Roman"/>
+          <w:strike/>
           <w:sz w:val="28"/>
           <w:szCs w:val="28"/>
         </w:rPr>
@@ -1528,6 +1534,7 @@
       <w:r>
         <w:rPr>
           <w:rFonts w:ascii="Times New Roman" w:hAnsi="Times New Roman" w:cs="Times New Roman"/>
+          <w:strike/>
           <w:sz w:val="28"/>
           <w:szCs w:val="28"/>
         </w:rPr>
@@ -1536,6 +1543,7 @@
       <w:r>
         <w:rPr>
           <w:rFonts w:ascii="Times New Roman" w:hAnsi="Times New Roman" w:cs="Times New Roman"/>
+          <w:strike/>
           <w:sz w:val="28"/>
           <w:szCs w:val="28"/>
         </w:rPr>
@@ -1544,11 +1552,14 @@
       <w:r>
         <w:rPr>
           <w:rFonts w:ascii="Times New Roman" w:hAnsi="Times New Roman" w:cs="Times New Roman"/>
+          <w:strike/>
           <w:sz w:val="28"/>
           <w:szCs w:val="28"/>
         </w:rPr>
         <w:t xml:space="preserve">theo từng ngày và tháng với. </w:t>
       </w:r>
+      <w:bookmarkStart w:id="0" w:name="_GoBack"/>
+      <w:bookmarkEnd w:id="0"/>
     </w:p>
     <w:p>
       <w:pPr>

</xml_diff>